<commit_message>
closes #2 Deattachment adicionado ao Right click menu
</commit_message>
<xml_diff>
--- a/documentacao/pontos_funcao.docx
+++ b/documentacao/pontos_funcao.docx
@@ -334,15 +334,7 @@
           <w:rFonts w:ascii="Arial" w:hAnsi="Arial" w:cs="Arial"/>
           <w:noProof/>
         </w:rPr>
-        <w:t xml:space="preserve">Arquivo </w:t>
-      </w:r>
-      <w:r>
-        <w:rPr>
-          <w:rFonts w:ascii="Arial" w:hAnsi="Arial" w:cs="Arial"/>
-          <w:i/>
-          <w:noProof/>
-        </w:rPr>
-        <w:t>.bib;</w:t>
+        <w:t>Registro de entrada na tabela de Referências Bibliográficas;</w:t>
       </w:r>
     </w:p>
     <w:tbl>
@@ -461,14 +453,7 @@
                 <w:rFonts w:ascii="Arial" w:hAnsi="Arial" w:cs="Arial"/>
                 <w:noProof/>
               </w:rPr>
-              <w:t>Title</w:t>
-            </w:r>
-            <w:r>
-              <w:rPr>
-                <w:rFonts w:ascii="Arial" w:hAnsi="Arial" w:cs="Arial"/>
-                <w:noProof/>
-              </w:rPr>
-              <w:tab/>
+              <w:t>File</w:t>
             </w:r>
           </w:p>
         </w:tc>
@@ -540,7 +525,14 @@
                 <w:rFonts w:ascii="Arial" w:hAnsi="Arial" w:cs="Arial"/>
                 <w:noProof/>
               </w:rPr>
-              <w:t>Author</w:t>
+              <w:t>Title</w:t>
+            </w:r>
+            <w:r>
+              <w:rPr>
+                <w:rFonts w:ascii="Arial" w:hAnsi="Arial" w:cs="Arial"/>
+                <w:noProof/>
+              </w:rPr>
+              <w:tab/>
             </w:r>
           </w:p>
         </w:tc>
@@ -573,7 +565,7 @@
                 <w:rFonts w:ascii="Arial" w:hAnsi="Arial" w:cs="Arial"/>
                 <w:noProof/>
               </w:rPr>
-              <w:t>Não</w:t>
+              <w:t>Sim</w:t>
             </w:r>
           </w:p>
         </w:tc>
@@ -612,7 +604,7 @@
                 <w:rFonts w:ascii="Arial" w:hAnsi="Arial" w:cs="Arial"/>
                 <w:noProof/>
               </w:rPr>
-              <w:t>Booktitle</w:t>
+              <w:t>Author</w:t>
             </w:r>
           </w:p>
         </w:tc>
@@ -684,7 +676,7 @@
                 <w:rFonts w:ascii="Arial" w:hAnsi="Arial" w:cs="Arial"/>
                 <w:noProof/>
               </w:rPr>
-              <w:t>Year</w:t>
+              <w:t>Booktitle</w:t>
             </w:r>
           </w:p>
         </w:tc>
@@ -756,7 +748,7 @@
                 <w:rFonts w:ascii="Arial" w:hAnsi="Arial" w:cs="Arial"/>
                 <w:noProof/>
               </w:rPr>
-              <w:t>Pages</w:t>
+              <w:t>Year</w:t>
             </w:r>
           </w:p>
         </w:tc>
@@ -789,7 +781,7 @@
                 <w:rFonts w:ascii="Arial" w:hAnsi="Arial" w:cs="Arial"/>
                 <w:noProof/>
               </w:rPr>
-              <w:t>Sim</w:t>
+              <w:t>Não</w:t>
             </w:r>
           </w:p>
         </w:tc>
@@ -828,7 +820,7 @@
                 <w:rFonts w:ascii="Arial" w:hAnsi="Arial" w:cs="Arial"/>
                 <w:noProof/>
               </w:rPr>
-              <w:t>Abstract</w:t>
+              <w:t>Pages</w:t>
             </w:r>
           </w:p>
         </w:tc>
@@ -861,7 +853,7 @@
                 <w:rFonts w:ascii="Arial" w:hAnsi="Arial" w:cs="Arial"/>
                 <w:noProof/>
               </w:rPr>
-              <w:t>Não</w:t>
+              <w:t>Sim</w:t>
             </w:r>
           </w:p>
         </w:tc>
@@ -900,7 +892,7 @@
                 <w:rFonts w:ascii="Arial" w:hAnsi="Arial" w:cs="Arial"/>
                 <w:noProof/>
               </w:rPr>
-              <w:t>Crossref</w:t>
+              <w:t>Abstract</w:t>
             </w:r>
           </w:p>
         </w:tc>
@@ -972,7 +964,7 @@
                 <w:rFonts w:ascii="Arial" w:hAnsi="Arial" w:cs="Arial"/>
                 <w:noProof/>
               </w:rPr>
-              <w:t>Lang</w:t>
+              <w:t>Crossref</w:t>
             </w:r>
           </w:p>
         </w:tc>
@@ -1044,7 +1036,7 @@
                 <w:rFonts w:ascii="Arial" w:hAnsi="Arial" w:cs="Arial"/>
                 <w:noProof/>
               </w:rPr>
-              <w:t>Owner</w:t>
+              <w:t>Lang</w:t>
             </w:r>
           </w:p>
         </w:tc>
@@ -1116,7 +1108,7 @@
                 <w:rFonts w:ascii="Arial" w:hAnsi="Arial" w:cs="Arial"/>
                 <w:noProof/>
               </w:rPr>
-              <w:t>Status</w:t>
+              <w:t>Owner</w:t>
             </w:r>
           </w:p>
         </w:tc>
@@ -1188,7 +1180,7 @@
                 <w:rFonts w:ascii="Arial" w:hAnsi="Arial" w:cs="Arial"/>
                 <w:noProof/>
               </w:rPr>
-              <w:t>Timestamp</w:t>
+              <w:t>Status</w:t>
             </w:r>
           </w:p>
         </w:tc>
@@ -1221,7 +1213,7 @@
                 <w:rFonts w:ascii="Arial" w:hAnsi="Arial" w:cs="Arial"/>
                 <w:noProof/>
               </w:rPr>
-              <w:t>Sim</w:t>
+              <w:t>Não</w:t>
             </w:r>
           </w:p>
         </w:tc>
@@ -1260,7 +1252,7 @@
                 <w:rFonts w:ascii="Arial" w:hAnsi="Arial" w:cs="Arial"/>
                 <w:noProof/>
               </w:rPr>
-              <w:t>Title-orig</w:t>
+              <w:t>Timestamp</w:t>
             </w:r>
           </w:p>
         </w:tc>
@@ -1293,7 +1285,7 @@
                 <w:rFonts w:ascii="Arial" w:hAnsi="Arial" w:cs="Arial"/>
                 <w:noProof/>
               </w:rPr>
-              <w:t>Não</w:t>
+              <w:t>Sim</w:t>
             </w:r>
           </w:p>
         </w:tc>
@@ -1332,7 +1324,7 @@
                 <w:rFonts w:ascii="Arial" w:hAnsi="Arial" w:cs="Arial"/>
                 <w:noProof/>
               </w:rPr>
-              <w:t>File</w:t>
+              <w:t>Title-orig</w:t>
             </w:r>
           </w:p>
         </w:tc>
@@ -1365,7 +1357,7 @@
                 <w:rFonts w:ascii="Arial" w:hAnsi="Arial" w:cs="Arial"/>
                 <w:noProof/>
               </w:rPr>
-              <w:t>Sim</w:t>
+              <w:t>Não</w:t>
             </w:r>
           </w:p>
         </w:tc>
@@ -1805,6 +1797,8 @@
                 <w:noProof/>
               </w:rPr>
             </w:pPr>
+            <w:bookmarkStart w:id="0" w:name="_GoBack"/>
+            <w:bookmarkEnd w:id="0"/>
           </w:p>
         </w:tc>
         <w:tc>
@@ -1896,8 +1890,6 @@
                 <w:noProof/>
               </w:rPr>
             </w:pPr>
-            <w:bookmarkStart w:id="0" w:name="_GoBack"/>
-            <w:bookmarkEnd w:id="0"/>
           </w:p>
         </w:tc>
         <w:tc>
@@ -2017,6 +2009,33 @@
           <w:noProof/>
         </w:rPr>
       </w:pPr>
+      <w:r>
+        <w:rPr>
+          <w:rFonts w:ascii="Arial" w:hAnsi="Arial" w:cs="Arial"/>
+          <w:noProof/>
+        </w:rPr>
+        <w:t>Procura de um arquivo;</w:t>
+      </w:r>
+    </w:p>
+    <w:p>
+      <w:pPr>
+        <w:pStyle w:val="PargrafodaLista"/>
+        <w:numPr>
+          <w:ilvl w:val="3"/>
+          <w:numId w:val="1"/>
+        </w:numPr>
+        <w:rPr>
+          <w:rFonts w:ascii="Arial" w:hAnsi="Arial" w:cs="Arial"/>
+          <w:noProof/>
+        </w:rPr>
+      </w:pPr>
+      <w:r>
+        <w:rPr>
+          <w:rFonts w:ascii="Arial" w:hAnsi="Arial" w:cs="Arial"/>
+          <w:noProof/>
+        </w:rPr>
+        <w:t>Desanexação de um arquivo;</w:t>
+      </w:r>
     </w:p>
     <w:p>
       <w:pPr>
@@ -2060,6 +2079,54 @@
           <w:noProof/>
         </w:rPr>
       </w:pPr>
+      <w:r>
+        <w:rPr>
+          <w:rFonts w:ascii="Arial" w:hAnsi="Arial" w:cs="Arial"/>
+          <w:noProof/>
+        </w:rPr>
+        <w:t>Aviso de sucesso com único arquivo;</w:t>
+      </w:r>
+    </w:p>
+    <w:p>
+      <w:pPr>
+        <w:pStyle w:val="PargrafodaLista"/>
+        <w:numPr>
+          <w:ilvl w:val="3"/>
+          <w:numId w:val="1"/>
+        </w:numPr>
+        <w:rPr>
+          <w:rFonts w:ascii="Arial" w:hAnsi="Arial" w:cs="Arial"/>
+          <w:noProof/>
+        </w:rPr>
+      </w:pPr>
+      <w:r>
+        <w:rPr>
+          <w:rFonts w:ascii="Arial" w:hAnsi="Arial" w:cs="Arial"/>
+          <w:noProof/>
+        </w:rPr>
+        <w:lastRenderedPageBreak/>
+        <w:t>Aviso de sucesso com mais um de uma arquivo;</w:t>
+      </w:r>
+    </w:p>
+    <w:p>
+      <w:pPr>
+        <w:pStyle w:val="PargrafodaLista"/>
+        <w:numPr>
+          <w:ilvl w:val="3"/>
+          <w:numId w:val="1"/>
+        </w:numPr>
+        <w:rPr>
+          <w:rFonts w:ascii="Arial" w:hAnsi="Arial" w:cs="Arial"/>
+          <w:noProof/>
+        </w:rPr>
+      </w:pPr>
+      <w:r>
+        <w:rPr>
+          <w:rFonts w:ascii="Arial" w:hAnsi="Arial" w:cs="Arial"/>
+          <w:noProof/>
+        </w:rPr>
+        <w:t>Aviso de falha.</w:t>
+      </w:r>
     </w:p>
     <w:p>
       <w:pPr>
@@ -2088,7 +2155,6 @@
           <w:rFonts w:ascii="Arial" w:hAnsi="Arial" w:cs="Arial"/>
           <w:noProof/>
         </w:rPr>
-        <w:lastRenderedPageBreak/>
         <w:t>EQ – External Inquiries</w:t>
       </w:r>
     </w:p>

</xml_diff>